<commit_message>
added our approach, alter it as needed
</commit_message>
<xml_diff>
--- a/ProjectProposal.docx
+++ b/ProjectProposal.docx
@@ -427,25 +427,23 @@
       <w:r>
         <w:t>potentiall</w:t>
       </w:r>
+      <w:r>
+        <w:t>y making equipment sharing between departments simple.</w:t>
+      </w:r>
+    </w:p>
+    <w:p/>
+    <w:p>
+      <w:r>
+        <w:rPr>
+          <w:b/>
+        </w:rPr>
+        <w:t xml:space="preserve">Approach: </w:t>
+      </w:r>
+      <w:r>
+        <w:t>Our approach to this project starts with contacting the current administration that controls the current inventory management system, to see how the current inventory management system operates. Next would be to contact the database administrators to set up our database and work towards getting it populated with existing data so we can have a test set. Afterwards we will work towards getting a functional prototype of our mobile application that would showcase some of its functionality with the database. Then more complex methods would be added as well as improving our user interface. Eventually we will have a mobile application that we can test more extensively for special case errors. Then we will be able to release our product into a live system.</w:t>
+      </w:r>
       <w:bookmarkStart w:id="0" w:name="_GoBack"/>
       <w:bookmarkEnd w:id="0"/>
-      <w:r>
-        <w:t>y making equipment sharing between departments simple.</w:t>
-      </w:r>
-    </w:p>
-    <w:p/>
-    <w:p>
-      <w:pPr>
-        <w:rPr>
-          <w:b/>
-        </w:rPr>
-      </w:pPr>
-      <w:r>
-        <w:rPr>
-          <w:b/>
-        </w:rPr>
-        <w:t xml:space="preserve">Approach: </w:t>
-      </w:r>
     </w:p>
     <w:sectPr>
       <w:type w:val="continuous"/>
@@ -859,7 +857,6 @@
   <w:style w:type="character" w:default="1" w:styleId="DefaultParagraphFont">
     <w:name w:val="Default Paragraph Font"/>
     <w:uiPriority w:val="1"/>
-    <w:semiHidden/>
     <w:unhideWhenUsed/>
   </w:style>
   <w:style w:type="table" w:default="1" w:styleId="TableNormal">

</xml_diff>

<commit_message>
added notes from proposal presentation in comments
</commit_message>
<xml_diff>
--- a/ProjectProposal.docx
+++ b/ProjectProposal.docx
@@ -4,31 +4,7 @@
   <w:body>
     <w:p>
       <w:pPr>
-        <w:rPr>
-          <w:b/>
-          <w:sz w:val="32"/>
-          <w:szCs w:val="32"/>
-        </w:rPr>
-      </w:pPr>
-      <w:r>
-        <w:rPr>
-          <w:b/>
-          <w:sz w:val="32"/>
-          <w:szCs w:val="32"/>
-        </w:rPr>
-        <w:t>Inventory System for Minor and Major Equipment</w:t>
-      </w:r>
-      <w:r>
-        <w:rPr>
-          <w:b/>
-          <w:sz w:val="32"/>
-          <w:szCs w:val="32"/>
-        </w:rPr>
-        <w:t xml:space="preserve"> Design Project</w:t>
-      </w:r>
-    </w:p>
-    <w:p>
-      <w:pPr>
+        <w:jc w:val="center"/>
         <w:rPr>
           <w:b/>
         </w:rPr>
@@ -39,6 +15,14 @@
           <w:docGrid w:linePitch="360"/>
         </w:sectPr>
       </w:pPr>
+      <w:r>
+        <w:rPr>
+          <w:b/>
+          <w:sz w:val="32"/>
+          <w:szCs w:val="32"/>
+        </w:rPr>
+        <w:t>Inventory System for Minor and Major Equipment</w:t>
+      </w:r>
     </w:p>
     <w:p>
       <w:pPr>
@@ -220,14 +204,17 @@
       </w:hyperlink>
     </w:p>
     <w:p>
-      <w:r>
-        <w:rPr>
-          <w:b/>
-        </w:rPr>
-        <w:t>The goals of the project are to</w:t>
-      </w:r>
-      <w:r>
-        <w:t>: I</w:t>
+      <w:pPr>
+        <w:jc w:val="both"/>
+      </w:pPr>
+      <w:r>
+        <w:rPr>
+          <w:b/>
+        </w:rPr>
+        <w:t>Goals:</w:t>
+      </w:r>
+      <w:r>
+        <w:t xml:space="preserve"> I</w:t>
       </w:r>
       <w:r>
         <w:t>) have the ability to read barcodes through a phone</w:t>
@@ -254,196 +241,268 @@
         <w:t>, I</w:t>
       </w:r>
       <w:r>
-        <w:t xml:space="preserve">V) create an auditing excel document to showcase all the current data for the equipment on hand, </w:t>
-      </w:r>
-      <w:r>
-        <w:t xml:space="preserve">V) back up data at regular intervals, </w:t>
-      </w:r>
-      <w:r>
-        <w:t>V</w:t>
-      </w:r>
-      <w:r>
-        <w:t>I</w:t>
-      </w:r>
-      <w:r>
-        <w:t>) connect with the current administrator that controls the inventory system to see where it needs improvement</w:t>
-      </w:r>
-      <w:r>
-        <w:t>.</w:t>
-      </w:r>
-    </w:p>
-    <w:p/>
-    <w:p>
-      <w:r>
-        <w:rPr>
-          <w:b/>
-        </w:rPr>
-        <w:t>Design</w:t>
-      </w:r>
-      <w:r>
-        <w:rPr>
-          <w:b/>
-        </w:rPr>
-        <w:t xml:space="preserve"> Merit:</w:t>
-      </w:r>
-      <w:r>
-        <w:t xml:space="preserve"> </w:t>
-      </w:r>
-      <w:r>
-        <w:t>C</w:t>
-      </w:r>
-      <w:r>
-        <w:t>urrently the computer science department keeps track of its inventory in a series of excel documents. This makes the tracking and auditing of inventory difficult</w:t>
-      </w:r>
-      <w:r>
-        <w:t>,</w:t>
-      </w:r>
-      <w:r>
-        <w:t xml:space="preserve"> increasing </w:t>
-      </w:r>
-      <w:r>
-        <w:t>the chance of mis</w:t>
-      </w:r>
-      <w:r>
-        <w:t xml:space="preserve">placed inventory or the loss of inventory data. By moving this information to </w:t>
-      </w:r>
-      <w:r>
-        <w:t xml:space="preserve">a </w:t>
-      </w:r>
-      <w:r>
-        <w:t>database</w:t>
-      </w:r>
-      <w:r>
-        <w:t>, we</w:t>
-      </w:r>
-      <w:r>
-        <w:t xml:space="preserve"> </w:t>
-      </w:r>
-      <w:r>
-        <w:t>will simplify the access issues associated with having the information in one file</w:t>
-      </w:r>
-      <w:r>
-        <w:t>,</w:t>
-      </w:r>
-      <w:r>
-        <w:t xml:space="preserve"> while decreasing the chances of data being </w:t>
-      </w:r>
-      <w:r>
-        <w:t>lost</w:t>
-      </w:r>
-      <w:r>
-        <w:t xml:space="preserve">.  </w:t>
-      </w:r>
-      <w:r>
-        <w:t>In the past decade, high quality cameras have become standard on phones</w:t>
-      </w:r>
-      <w:r>
-        <w:t xml:space="preserve"> which has made it possible for a user to scan barcodes without the aid of an external device.  </w:t>
-      </w:r>
-      <w:r>
-        <w:t xml:space="preserve">By leveraging this </w:t>
-      </w:r>
-      <w:r>
-        <w:t xml:space="preserve">new technology, </w:t>
-      </w:r>
-      <w:r>
-        <w:t>we can create a companion app that will allow user</w:t>
-      </w:r>
-      <w:r>
-        <w:t>s</w:t>
-      </w:r>
-      <w:r>
-        <w:t xml:space="preserve"> </w:t>
-      </w:r>
-      <w:r>
-        <w:t>secured, yet simple</w:t>
-      </w:r>
-      <w:r>
-        <w:t xml:space="preserve"> access</w:t>
-      </w:r>
-      <w:r>
-        <w:t xml:space="preserve"> to the data</w:t>
-      </w:r>
-      <w:r>
-        <w:t xml:space="preserve">base while making it simple for them to </w:t>
-      </w:r>
-      <w:r>
-        <w:t xml:space="preserve">update a </w:t>
-      </w:r>
-      <w:r>
-        <w:t>piece</w:t>
-      </w:r>
-      <w:r>
-        <w:t xml:space="preserve"> of inventory’s status by scanning </w:t>
-      </w:r>
-      <w:r>
-        <w:t>its</w:t>
-      </w:r>
-      <w:r>
-        <w:t xml:space="preserve"> barcode.  </w:t>
-      </w:r>
-    </w:p>
-    <w:p>
-      <w:pPr>
-        <w:rPr>
-          <w:b/>
-        </w:rPr>
-      </w:pPr>
-    </w:p>
-    <w:p>
-      <w:r>
-        <w:rPr>
-          <w:b/>
-        </w:rPr>
-        <w:t xml:space="preserve">Broader Impact: </w:t>
-      </w:r>
-      <w:r>
-        <w:t>Once in place</w:t>
-      </w:r>
-      <w:r>
-        <w:t>,</w:t>
-      </w:r>
-      <w:r>
-        <w:t xml:space="preserve"> this project should make tracking who is using inventory, what inventory is being used for</w:t>
-      </w:r>
-      <w:r>
-        <w:t>,</w:t>
-      </w:r>
-      <w:r>
-        <w:t xml:space="preserve"> and w</w:t>
-      </w:r>
-      <w:r>
-        <w:t>h</w:t>
-      </w:r>
-      <w:r>
-        <w:t>ere inventory is</w:t>
-      </w:r>
-      <w:r>
-        <w:t>,</w:t>
-      </w:r>
-      <w:r>
-        <w:t xml:space="preserve"> easy within the computer science department. It also carries the potential to be used university wide </w:t>
-      </w:r>
-      <w:r>
-        <w:t>potentiall</w:t>
-      </w:r>
-      <w:r>
-        <w:t>y making equipment sharing between departments simple.</w:t>
-      </w:r>
-    </w:p>
-    <w:p/>
-    <w:p>
-      <w:r>
-        <w:rPr>
-          <w:b/>
-        </w:rPr>
-        <w:t xml:space="preserve">Approach: </w:t>
-      </w:r>
-      <w:r>
-        <w:t>Our approach to this project starts with contacting the current administration that controls the current inventory management system, to see how the current inventory management system operates. Next would be to contact the database administrators to set up our database and work towards getting it populated with existing data so we can have a test set. Afterwards we will work towards getting a functional prototype of our mobile application that would showcase some of its functionality with the database. Then more complex methods would be added as well as improving our user interface. Eventually we will have a mobile application that we can test more extensively for special case errors. Then we will be able to release our product into a live system.</w:t>
+        <w:t>V) create an auditing excel document t</w:t>
       </w:r>
       <w:bookmarkStart w:id="0" w:name="_GoBack"/>
       <w:bookmarkEnd w:id="0"/>
+      <w:r>
+        <w:t xml:space="preserve">o showcase all the current data for the equipment on hand, </w:t>
+      </w:r>
+      <w:r>
+        <w:t xml:space="preserve">V) back up data at regular intervals, </w:t>
+      </w:r>
+      <w:r>
+        <w:t>V</w:t>
+      </w:r>
+      <w:r>
+        <w:t>I</w:t>
+      </w:r>
+      <w:r>
+        <w:t>) connect with the current administrator that controls the inventory system to see where it needs improvement</w:t>
+      </w:r>
+      <w:r>
+        <w:t>.</w:t>
+      </w:r>
+    </w:p>
+    <w:p>
+      <w:pPr>
+        <w:jc w:val="both"/>
+      </w:pPr>
+    </w:p>
+    <w:p>
+      <w:pPr>
+        <w:jc w:val="both"/>
+      </w:pPr>
+      <w:r>
+        <w:rPr>
+          <w:b/>
+        </w:rPr>
+        <w:t>Design</w:t>
+      </w:r>
+      <w:r>
+        <w:rPr>
+          <w:b/>
+        </w:rPr>
+        <w:t xml:space="preserve"> </w:t>
+      </w:r>
+      <w:commentRangeStart w:id="1"/>
+      <w:r>
+        <w:rPr>
+          <w:b/>
+        </w:rPr>
+        <w:t>Merit</w:t>
+      </w:r>
+      <w:commentRangeEnd w:id="1"/>
+      <w:r>
+        <w:rPr>
+          <w:rStyle w:val="CommentReference"/>
+        </w:rPr>
+        <w:commentReference w:id="1"/>
+      </w:r>
+      <w:r>
+        <w:rPr>
+          <w:b/>
+        </w:rPr>
+        <w:t>:</w:t>
+      </w:r>
+      <w:r>
+        <w:t xml:space="preserve"> </w:t>
+      </w:r>
+      <w:r>
+        <w:t>C</w:t>
+      </w:r>
+      <w:r>
+        <w:t>urrently the computer science department keeps track of its inventory in a series of excel documents. This makes the tracking and auditing of inventory difficult</w:t>
+      </w:r>
+      <w:r>
+        <w:t>,</w:t>
+      </w:r>
+      <w:r>
+        <w:t xml:space="preserve"> increasing </w:t>
+      </w:r>
+      <w:r>
+        <w:t>the chance of mis</w:t>
+      </w:r>
+      <w:r>
+        <w:t xml:space="preserve">placed inventory or the loss of inventory data. By moving this information to </w:t>
+      </w:r>
+      <w:r>
+        <w:t xml:space="preserve">a </w:t>
+      </w:r>
+      <w:r>
+        <w:t>database</w:t>
+      </w:r>
+      <w:r>
+        <w:t>, we</w:t>
+      </w:r>
+      <w:r>
+        <w:t xml:space="preserve"> </w:t>
+      </w:r>
+      <w:r>
+        <w:t>will simplify the access issues associated with having the information in one file</w:t>
+      </w:r>
+      <w:r>
+        <w:t>,</w:t>
+      </w:r>
+      <w:r>
+        <w:t xml:space="preserve"> while decreasing the chances of data being </w:t>
+      </w:r>
+      <w:r>
+        <w:t>lost</w:t>
+      </w:r>
+      <w:r>
+        <w:t xml:space="preserve">.  </w:t>
+      </w:r>
+      <w:r>
+        <w:t>In the past decade, high quality cameras have become standard on phones</w:t>
+      </w:r>
+      <w:r>
+        <w:t xml:space="preserve"> which has made it possible for a user to scan barcodes without the aid of an external device.  </w:t>
+      </w:r>
+      <w:r>
+        <w:t xml:space="preserve">By leveraging this </w:t>
+      </w:r>
+      <w:r>
+        <w:t>innovative technology</w:t>
+      </w:r>
+      <w:r>
+        <w:t xml:space="preserve">, </w:t>
+      </w:r>
+      <w:r>
+        <w:t>we can create a companion app that will allow user</w:t>
+      </w:r>
+      <w:r>
+        <w:t>s</w:t>
+      </w:r>
+      <w:r>
+        <w:t xml:space="preserve"> </w:t>
+      </w:r>
+      <w:r>
+        <w:t>secured, yet simple</w:t>
+      </w:r>
+      <w:r>
+        <w:t xml:space="preserve"> access</w:t>
+      </w:r>
+      <w:r>
+        <w:t xml:space="preserve"> to the data</w:t>
+      </w:r>
+      <w:r>
+        <w:t xml:space="preserve">base while making it simple for them to </w:t>
+      </w:r>
+      <w:r>
+        <w:t xml:space="preserve">update a </w:t>
+      </w:r>
+      <w:r>
+        <w:t>piece</w:t>
+      </w:r>
+      <w:r>
+        <w:t xml:space="preserve"> of inventory’s status by scanning </w:t>
+      </w:r>
+      <w:r>
+        <w:t>its</w:t>
+      </w:r>
+      <w:r>
+        <w:t xml:space="preserve"> barcode.  </w:t>
+      </w:r>
+    </w:p>
+    <w:p>
+      <w:pPr>
+        <w:jc w:val="both"/>
+        <w:rPr>
+          <w:b/>
+        </w:rPr>
+      </w:pPr>
+    </w:p>
+    <w:p>
+      <w:pPr>
+        <w:jc w:val="both"/>
+      </w:pPr>
+      <w:r>
+        <w:rPr>
+          <w:b/>
+        </w:rPr>
+        <w:t xml:space="preserve">Broader Impact: </w:t>
+      </w:r>
+      <w:r>
+        <w:t>Once in place</w:t>
+      </w:r>
+      <w:r>
+        <w:t>,</w:t>
+      </w:r>
+      <w:r>
+        <w:t xml:space="preserve"> this project should make tracking who is using inventory, what inventory is being used for</w:t>
+      </w:r>
+      <w:r>
+        <w:t>,</w:t>
+      </w:r>
+      <w:r>
+        <w:t xml:space="preserve"> and w</w:t>
+      </w:r>
+      <w:r>
+        <w:t>h</w:t>
+      </w:r>
+      <w:r>
+        <w:t>ere inventory is</w:t>
+      </w:r>
+      <w:r>
+        <w:t>,</w:t>
+      </w:r>
+      <w:r>
+        <w:t xml:space="preserve"> easy within the computer science department. It also carries the potential to be used university wide </w:t>
+      </w:r>
+      <w:r>
+        <w:t>potentiall</w:t>
+      </w:r>
+      <w:r>
+        <w:t>y making equipment sharing between departments simple.</w:t>
+      </w:r>
+    </w:p>
+    <w:p>
+      <w:pPr>
+        <w:jc w:val="both"/>
+      </w:pPr>
+    </w:p>
+    <w:p>
+      <w:pPr>
+        <w:jc w:val="both"/>
+      </w:pPr>
+      <w:r>
+        <w:rPr>
+          <w:b/>
+        </w:rPr>
+        <w:t xml:space="preserve">Approach: </w:t>
+      </w:r>
+      <w:r>
+        <w:t xml:space="preserve">Our approach to this project starts with contacting the current administration that controls the current inventory management system, to see how the current inventory management system operates. Next would be to contact </w:t>
+      </w:r>
+      <w:commentRangeStart w:id="2"/>
+      <w:r>
+        <w:t>the database administrators to set up our database</w:t>
+      </w:r>
+      <w:commentRangeEnd w:id="2"/>
+      <w:r>
+        <w:rPr>
+          <w:rStyle w:val="CommentReference"/>
+        </w:rPr>
+        <w:commentReference w:id="2"/>
+      </w:r>
+      <w:r>
+        <w:t xml:space="preserve"> and work towards getting it populated with existing data so we can have a test set. Afterwards we will work towards getting a functional prototype of our mobile application that would showcase some of its functionality with the database. Then </w:t>
+      </w:r>
+      <w:commentRangeStart w:id="3"/>
+      <w:r>
+        <w:t>more complex methods would be added</w:t>
+      </w:r>
+      <w:commentRangeEnd w:id="3"/>
+      <w:r>
+        <w:rPr>
+          <w:rStyle w:val="CommentReference"/>
+        </w:rPr>
+        <w:commentReference w:id="3"/>
+      </w:r>
+      <w:r>
+        <w:t xml:space="preserve"> as well as improving our user interface. Eventually we will have a mobile application that we can test more extensively for special case errors. Then we will be able to release our product into a live system.</w:t>
+      </w:r>
     </w:p>
     <w:sectPr>
       <w:type w:val="continuous"/>
@@ -454,6 +513,104 @@
     </w:sectPr>
   </w:body>
 </w:document>
+</file>
+
+<file path=word/comments.xml><?xml version="1.0" encoding="utf-8"?>
+<w:comments xmlns:wpc="http://schemas.microsoft.com/office/word/2010/wordprocessingCanvas" xmlns:cx="http://schemas.microsoft.com/office/drawing/2014/chartex" xmlns:cx1="http://schemas.microsoft.com/office/drawing/2015/9/8/chartex" xmlns:cx2="http://schemas.microsoft.com/office/drawing/2015/10/21/chartex" xmlns:cx3="http://schemas.microsoft.com/office/drawing/2016/5/9/chartex" xmlns:cx4="http://schemas.microsoft.com/office/drawing/2016/5/10/chartex" xmlns:cx5="http://schemas.microsoft.com/office/drawing/2016/5/11/chartex" xmlns:cx6="http://schemas.microsoft.com/office/drawing/2016/5/12/chartex" xmlns:cx7="http://schemas.microsoft.com/office/drawing/2016/5/13/chartex" xmlns:cx8="http://schemas.microsoft.com/office/drawing/2016/5/14/chartex" xmlns:mc="http://schemas.openxmlformats.org/markup-compatibility/2006" xmlns:aink="http://schemas.microsoft.com/office/drawing/2016/ink" xmlns:am3d="http://schemas.microsoft.com/office/drawing/2017/model3d" xmlns:o="urn:schemas-microsoft-com:office:office" xmlns:r="http://schemas.openxmlformats.org/officeDocument/2006/relationships" xmlns:m="http://schemas.openxmlformats.org/officeDocument/2006/math" xmlns:v="urn:schemas-microsoft-com:vml" xmlns:wp14="http://schemas.microsoft.com/office/word/2010/wordprocessingDrawing" xmlns:wp="http://schemas.openxmlformats.org/drawingml/2006/wordprocessingDrawing" xmlns:w10="urn:schemas-microsoft-com:office:word" xmlns:w="http://schemas.openxmlformats.org/wordprocessingml/2006/main" xmlns:w14="http://schemas.microsoft.com/office/word/2010/wordml" xmlns:w15="http://schemas.microsoft.com/office/word/2012/wordml" xmlns:w16cid="http://schemas.microsoft.com/office/word/2016/wordml/cid" xmlns:w16se="http://schemas.microsoft.com/office/word/2015/wordml/symex" xmlns:wpg="http://schemas.microsoft.com/office/word/2010/wordprocessingGroup" xmlns:wpi="http://schemas.microsoft.com/office/word/2010/wordprocessingInk" xmlns:wne="http://schemas.microsoft.com/office/word/2006/wordml" xmlns:wps="http://schemas.microsoft.com/office/word/2010/wordprocessingShape" mc:Ignorable="w14 w15 w16se w16cid wp14">
+  <w:comment w:id="1" w:author="David" w:date="2017-09-20T20:18:00Z" w:initials="D">
+    <w:p>
+      <w:pPr>
+        <w:pStyle w:val="CommentText"/>
+      </w:pPr>
+      <w:r>
+        <w:rPr>
+          <w:rStyle w:val="CommentReference"/>
+        </w:rPr>
+        <w:annotationRef/>
+      </w:r>
+      <w:r>
+        <w:t>Expand more on how we can achieve the goals on our design merit. Elaborate on database management, GUI, and app security.</w:t>
+      </w:r>
+    </w:p>
+    <w:p>
+      <w:pPr>
+        <w:pStyle w:val="CommentText"/>
+      </w:pPr>
+      <w:r>
+        <w:t xml:space="preserve">Someone said that portions of our design merit </w:t>
+      </w:r>
+      <w:proofErr w:type="gramStart"/>
+      <w:r>
+        <w:t>belongs</w:t>
+      </w:r>
+      <w:proofErr w:type="gramEnd"/>
+      <w:r>
+        <w:t xml:space="preserve"> in the broader impact. </w:t>
+      </w:r>
+    </w:p>
+    <w:p>
+      <w:pPr>
+        <w:pStyle w:val="CommentText"/>
+      </w:pPr>
+    </w:p>
+  </w:comment>
+  <w:comment w:id="2" w:author="David" w:date="2017-09-20T20:19:00Z" w:initials="D">
+    <w:p>
+      <w:pPr>
+        <w:pStyle w:val="CommentText"/>
+      </w:pPr>
+      <w:r>
+        <w:rPr>
+          <w:rStyle w:val="CommentReference"/>
+        </w:rPr>
+        <w:annotationRef/>
+      </w:r>
+      <w:r>
+        <w:t>Needs clarification</w:t>
+      </w:r>
+    </w:p>
+  </w:comment>
+  <w:comment w:id="3" w:author="David" w:date="2017-09-20T20:20:00Z" w:initials="D">
+    <w:p>
+      <w:pPr>
+        <w:pStyle w:val="CommentText"/>
+      </w:pPr>
+      <w:r>
+        <w:rPr>
+          <w:rStyle w:val="CommentReference"/>
+        </w:rPr>
+        <w:annotationRef/>
+      </w:r>
+      <w:r>
+        <w:t>Expand on what methods would be more complex, and which ones we could implement right away</w:t>
+      </w:r>
+    </w:p>
+  </w:comment>
+</w:comments>
+</file>
+
+<file path=word/commentsExtended.xml><?xml version="1.0" encoding="utf-8"?>
+<w15:commentsEx xmlns:wpc="http://schemas.microsoft.com/office/word/2010/wordprocessingCanvas" xmlns:cx="http://schemas.microsoft.com/office/drawing/2014/chartex" xmlns:cx1="http://schemas.microsoft.com/office/drawing/2015/9/8/chartex" xmlns:cx2="http://schemas.microsoft.com/office/drawing/2015/10/21/chartex" xmlns:cx3="http://schemas.microsoft.com/office/drawing/2016/5/9/chartex" xmlns:cx4="http://schemas.microsoft.com/office/drawing/2016/5/10/chartex" xmlns:cx5="http://schemas.microsoft.com/office/drawing/2016/5/11/chartex" xmlns:cx6="http://schemas.microsoft.com/office/drawing/2016/5/12/chartex" xmlns:cx7="http://schemas.microsoft.com/office/drawing/2016/5/13/chartex" xmlns:cx8="http://schemas.microsoft.com/office/drawing/2016/5/14/chartex" xmlns:mc="http://schemas.openxmlformats.org/markup-compatibility/2006" xmlns:aink="http://schemas.microsoft.com/office/drawing/2016/ink" xmlns:am3d="http://schemas.microsoft.com/office/drawing/2017/model3d" xmlns:o="urn:schemas-microsoft-com:office:office" xmlns:r="http://schemas.openxmlformats.org/officeDocument/2006/relationships" xmlns:m="http://schemas.openxmlformats.org/officeDocument/2006/math" xmlns:v="urn:schemas-microsoft-com:vml" xmlns:wp14="http://schemas.microsoft.com/office/word/2010/wordprocessingDrawing" xmlns:wp="http://schemas.openxmlformats.org/drawingml/2006/wordprocessingDrawing" xmlns:w10="urn:schemas-microsoft-com:office:word" xmlns:w="http://schemas.openxmlformats.org/wordprocessingml/2006/main" xmlns:w14="http://schemas.microsoft.com/office/word/2010/wordml" xmlns:w15="http://schemas.microsoft.com/office/word/2012/wordml" xmlns:w16cid="http://schemas.microsoft.com/office/word/2016/wordml/cid" xmlns:w16se="http://schemas.microsoft.com/office/word/2015/wordml/symex" xmlns:wpg="http://schemas.microsoft.com/office/word/2010/wordprocessingGroup" xmlns:wpi="http://schemas.microsoft.com/office/word/2010/wordprocessingInk" xmlns:wne="http://schemas.microsoft.com/office/word/2006/wordml" xmlns:wps="http://schemas.microsoft.com/office/word/2010/wordprocessingShape" mc:Ignorable="w14 w15 w16se w16cid wp14">
+  <w15:commentEx w15:paraId="3494D563" w15:done="0"/>
+  <w15:commentEx w15:paraId="4CCB02DE" w15:done="0"/>
+  <w15:commentEx w15:paraId="2339D891" w15:done="0"/>
+</w15:commentsEx>
+</file>
+
+<file path=word/commentsIds.xml><?xml version="1.0" encoding="utf-8"?>
+<w16cid:commentsIds xmlns:wpc="http://schemas.microsoft.com/office/word/2010/wordprocessingCanvas" xmlns:cx="http://schemas.microsoft.com/office/drawing/2014/chartex" xmlns:cx1="http://schemas.microsoft.com/office/drawing/2015/9/8/chartex" xmlns:cx2="http://schemas.microsoft.com/office/drawing/2015/10/21/chartex" xmlns:cx3="http://schemas.microsoft.com/office/drawing/2016/5/9/chartex" xmlns:cx4="http://schemas.microsoft.com/office/drawing/2016/5/10/chartex" xmlns:cx5="http://schemas.microsoft.com/office/drawing/2016/5/11/chartex" xmlns:cx6="http://schemas.microsoft.com/office/drawing/2016/5/12/chartex" xmlns:cx7="http://schemas.microsoft.com/office/drawing/2016/5/13/chartex" xmlns:cx8="http://schemas.microsoft.com/office/drawing/2016/5/14/chartex" xmlns:mc="http://schemas.openxmlformats.org/markup-compatibility/2006" xmlns:aink="http://schemas.microsoft.com/office/drawing/2016/ink" xmlns:am3d="http://schemas.microsoft.com/office/drawing/2017/model3d" xmlns:o="urn:schemas-microsoft-com:office:office" xmlns:r="http://schemas.openxmlformats.org/officeDocument/2006/relationships" xmlns:m="http://schemas.openxmlformats.org/officeDocument/2006/math" xmlns:v="urn:schemas-microsoft-com:vml" xmlns:wp14="http://schemas.microsoft.com/office/word/2010/wordprocessingDrawing" xmlns:wp="http://schemas.openxmlformats.org/drawingml/2006/wordprocessingDrawing" xmlns:w10="urn:schemas-microsoft-com:office:word" xmlns:w="http://schemas.openxmlformats.org/wordprocessingml/2006/main" xmlns:w14="http://schemas.microsoft.com/office/word/2010/wordml" xmlns:w15="http://schemas.microsoft.com/office/word/2012/wordml" xmlns:w16cid="http://schemas.microsoft.com/office/word/2016/wordml/cid" xmlns:w16se="http://schemas.microsoft.com/office/word/2015/wordml/symex" xmlns:wpg="http://schemas.microsoft.com/office/word/2010/wordprocessingGroup" xmlns:wpi="http://schemas.microsoft.com/office/word/2010/wordprocessingInk" xmlns:wne="http://schemas.microsoft.com/office/word/2006/wordml" xmlns:wps="http://schemas.microsoft.com/office/word/2010/wordprocessingShape" mc:Ignorable="w14 w15 w16se w16cid wp14">
+  <w16cid:commentId w16cid:paraId="3494D563" w16cid:durableId="1D6D4BAB"/>
+  <w16cid:commentId w16cid:paraId="4CCB02DE" w16cid:durableId="1D6D4BDF"/>
+  <w16cid:commentId w16cid:paraId="2339D891" w16cid:durableId="1D6D4BF4"/>
+</w16cid:commentsIds>
+</file>
+
+<file path=word/people.xml><?xml version="1.0" encoding="utf-8"?>
+<w15:people xmlns:wpc="http://schemas.microsoft.com/office/word/2010/wordprocessingCanvas" xmlns:cx="http://schemas.microsoft.com/office/drawing/2014/chartex" xmlns:cx1="http://schemas.microsoft.com/office/drawing/2015/9/8/chartex" xmlns:cx2="http://schemas.microsoft.com/office/drawing/2015/10/21/chartex" xmlns:cx3="http://schemas.microsoft.com/office/drawing/2016/5/9/chartex" xmlns:cx4="http://schemas.microsoft.com/office/drawing/2016/5/10/chartex" xmlns:cx5="http://schemas.microsoft.com/office/drawing/2016/5/11/chartex" xmlns:cx6="http://schemas.microsoft.com/office/drawing/2016/5/12/chartex" xmlns:cx7="http://schemas.microsoft.com/office/drawing/2016/5/13/chartex" xmlns:cx8="http://schemas.microsoft.com/office/drawing/2016/5/14/chartex" xmlns:mc="http://schemas.openxmlformats.org/markup-compatibility/2006" xmlns:aink="http://schemas.microsoft.com/office/drawing/2016/ink" xmlns:am3d="http://schemas.microsoft.com/office/drawing/2017/model3d" xmlns:o="urn:schemas-microsoft-com:office:office" xmlns:r="http://schemas.openxmlformats.org/officeDocument/2006/relationships" xmlns:m="http://schemas.openxmlformats.org/officeDocument/2006/math" xmlns:v="urn:schemas-microsoft-com:vml" xmlns:wp14="http://schemas.microsoft.com/office/word/2010/wordprocessingDrawing" xmlns:wp="http://schemas.openxmlformats.org/drawingml/2006/wordprocessingDrawing" xmlns:w10="urn:schemas-microsoft-com:office:word" xmlns:w="http://schemas.openxmlformats.org/wordprocessingml/2006/main" xmlns:w14="http://schemas.microsoft.com/office/word/2010/wordml" xmlns:w15="http://schemas.microsoft.com/office/word/2012/wordml" xmlns:w16cid="http://schemas.microsoft.com/office/word/2016/wordml/cid" xmlns:w16se="http://schemas.microsoft.com/office/word/2015/wordml/symex" xmlns:wpg="http://schemas.microsoft.com/office/word/2010/wordprocessingGroup" xmlns:wpi="http://schemas.microsoft.com/office/word/2010/wordprocessingInk" xmlns:wne="http://schemas.microsoft.com/office/word/2006/wordml" xmlns:wps="http://schemas.microsoft.com/office/word/2010/wordprocessingShape" mc:Ignorable="w14 w15 w16se w16cid wp14">
+  <w15:person w15:author="David">
+    <w15:presenceInfo w15:providerId="None" w15:userId="David"/>
+  </w15:person>
+</w15:people>
 </file>
 
 <file path=word/styles.xml><?xml version="1.0" encoding="utf-8"?>
@@ -857,6 +1014,7 @@
   <w:style w:type="character" w:default="1" w:styleId="DefaultParagraphFont">
     <w:name w:val="Default Paragraph Font"/>
     <w:uiPriority w:val="1"/>
+    <w:semiHidden/>
     <w:unhideWhenUsed/>
   </w:style>
   <w:style w:type="table" w:default="1" w:styleId="TableNormal">
@@ -901,6 +1059,104 @@
     <w:rPr>
       <w:color w:val="808080"/>
       <w:shd w:val="clear" w:color="auto" w:fill="E6E6E6"/>
+    </w:rPr>
+  </w:style>
+  <w:style w:type="paragraph" w:styleId="BalloonText">
+    <w:name w:val="Balloon Text"/>
+    <w:basedOn w:val="Normal"/>
+    <w:link w:val="BalloonTextChar"/>
+    <w:uiPriority w:val="99"/>
+    <w:semiHidden/>
+    <w:unhideWhenUsed/>
+    <w:rsid w:val="004A7F69"/>
+    <w:pPr>
+      <w:spacing w:after="0" w:line="240" w:lineRule="auto"/>
+    </w:pPr>
+    <w:rPr>
+      <w:rFonts w:ascii="Segoe UI" w:hAnsi="Segoe UI" w:cs="Segoe UI"/>
+      <w:sz w:val="18"/>
+      <w:szCs w:val="18"/>
+    </w:rPr>
+  </w:style>
+  <w:style w:type="character" w:customStyle="1" w:styleId="BalloonTextChar">
+    <w:name w:val="Balloon Text Char"/>
+    <w:basedOn w:val="DefaultParagraphFont"/>
+    <w:link w:val="BalloonText"/>
+    <w:uiPriority w:val="99"/>
+    <w:semiHidden/>
+    <w:rsid w:val="004A7F69"/>
+    <w:rPr>
+      <w:rFonts w:ascii="Segoe UI" w:hAnsi="Segoe UI" w:cs="Segoe UI"/>
+      <w:sz w:val="18"/>
+      <w:szCs w:val="18"/>
+    </w:rPr>
+  </w:style>
+  <w:style w:type="character" w:styleId="CommentReference">
+    <w:name w:val="annotation reference"/>
+    <w:basedOn w:val="DefaultParagraphFont"/>
+    <w:uiPriority w:val="99"/>
+    <w:semiHidden/>
+    <w:unhideWhenUsed/>
+    <w:rsid w:val="00D90E52"/>
+    <w:rPr>
+      <w:sz w:val="16"/>
+      <w:szCs w:val="16"/>
+    </w:rPr>
+  </w:style>
+  <w:style w:type="paragraph" w:styleId="CommentText">
+    <w:name w:val="annotation text"/>
+    <w:basedOn w:val="Normal"/>
+    <w:link w:val="CommentTextChar"/>
+    <w:uiPriority w:val="99"/>
+    <w:semiHidden/>
+    <w:unhideWhenUsed/>
+    <w:rsid w:val="00D90E52"/>
+    <w:pPr>
+      <w:spacing w:line="240" w:lineRule="auto"/>
+    </w:pPr>
+    <w:rPr>
+      <w:sz w:val="20"/>
+      <w:szCs w:val="20"/>
+    </w:rPr>
+  </w:style>
+  <w:style w:type="character" w:customStyle="1" w:styleId="CommentTextChar">
+    <w:name w:val="Comment Text Char"/>
+    <w:basedOn w:val="DefaultParagraphFont"/>
+    <w:link w:val="CommentText"/>
+    <w:uiPriority w:val="99"/>
+    <w:semiHidden/>
+    <w:rsid w:val="00D90E52"/>
+    <w:rPr>
+      <w:sz w:val="20"/>
+      <w:szCs w:val="20"/>
+    </w:rPr>
+  </w:style>
+  <w:style w:type="paragraph" w:styleId="CommentSubject">
+    <w:name w:val="annotation subject"/>
+    <w:basedOn w:val="CommentText"/>
+    <w:next w:val="CommentText"/>
+    <w:link w:val="CommentSubjectChar"/>
+    <w:uiPriority w:val="99"/>
+    <w:semiHidden/>
+    <w:unhideWhenUsed/>
+    <w:rsid w:val="00D90E52"/>
+    <w:rPr>
+      <w:b/>
+      <w:bCs/>
+    </w:rPr>
+  </w:style>
+  <w:style w:type="character" w:customStyle="1" w:styleId="CommentSubjectChar">
+    <w:name w:val="Comment Subject Char"/>
+    <w:basedOn w:val="CommentTextChar"/>
+    <w:link w:val="CommentSubject"/>
+    <w:uiPriority w:val="99"/>
+    <w:semiHidden/>
+    <w:rsid w:val="00D90E52"/>
+    <w:rPr>
+      <w:b/>
+      <w:bCs/>
+      <w:sz w:val="20"/>
+      <w:szCs w:val="20"/>
     </w:rPr>
   </w:style>
 </w:styles>

</xml_diff>